<commit_message>
update 6장 화면 설계.docx 6장 088~089
</commit_message>
<xml_diff>
--- a/실기/6장 화면 설계.docx
+++ b/실기/6장 화면 설계.docx
@@ -61,21 +61,7 @@
         <w:rPr>
           <w:rFonts w:hint="eastAsia"/>
         </w:rPr>
-        <w:t xml:space="preserve">- 콘텐츠의 </w:t>
-      </w:r>
-      <w:proofErr w:type="spellStart"/>
-      <w:r>
-        <w:rPr>
-          <w:rFonts w:hint="eastAsia"/>
-        </w:rPr>
-        <w:t>상세적인</w:t>
-      </w:r>
-      <w:proofErr w:type="spellEnd"/>
-      <w:r>
-        <w:rPr>
-          <w:rFonts w:hint="eastAsia"/>
-        </w:rPr>
-        <w:t xml:space="preserve"> 표현과 전체적인 구성에 관한 분야</w:t>
+        <w:t>- 콘텐츠의 상세적인 표현과 전체적인 구성에 관한 분야</w:t>
       </w:r>
     </w:p>
     <w:p>
@@ -95,11 +81,6 @@
       </w:r>
     </w:p>
     <w:p>
-      <w:pPr>
-        <w:rPr>
-          <w:rFonts w:hint="eastAsia"/>
-        </w:rPr>
-      </w:pPr>
       <w:r>
         <w:rPr>
           <w:rFonts w:hint="eastAsia"/>
@@ -117,19 +98,11 @@
       <w:r>
         <w:t xml:space="preserve">– </w:t>
       </w:r>
-      <w:proofErr w:type="spellStart"/>
-      <w:r>
-        <w:rPr>
-          <w:rFonts w:hint="eastAsia"/>
-        </w:rPr>
-        <w:t>직관성</w:t>
-      </w:r>
-      <w:proofErr w:type="spellEnd"/>
-      <w:r>
-        <w:rPr>
-          <w:rFonts w:hint="eastAsia"/>
-        </w:rPr>
-        <w:t xml:space="preserve"> </w:t>
+      <w:r>
+        <w:rPr>
+          <w:rFonts w:hint="eastAsia"/>
+        </w:rPr>
+        <w:t xml:space="preserve">직관성 </w:t>
       </w:r>
       <w:r>
         <w:t xml:space="preserve">/ </w:t>
@@ -143,19 +116,11 @@
       <w:r>
         <w:t xml:space="preserve">/ </w:t>
       </w:r>
-      <w:proofErr w:type="spellStart"/>
-      <w:r>
-        <w:rPr>
-          <w:rFonts w:hint="eastAsia"/>
-        </w:rPr>
-        <w:t>학습성</w:t>
-      </w:r>
-      <w:proofErr w:type="spellEnd"/>
-      <w:r>
-        <w:rPr>
-          <w:rFonts w:hint="eastAsia"/>
-        </w:rPr>
-        <w:t xml:space="preserve"> </w:t>
+      <w:r>
+        <w:rPr>
+          <w:rFonts w:hint="eastAsia"/>
+        </w:rPr>
+        <w:t xml:space="preserve">학습성 </w:t>
       </w:r>
       <w:r>
         <w:t xml:space="preserve">/ </w:t>
@@ -221,35 +186,25 @@
         <w:rPr>
           <w:rFonts w:hint="eastAsia"/>
         </w:rPr>
-        <w:t xml:space="preserve">와이어프레임 </w:t>
-      </w:r>
-      <w:proofErr w:type="gramStart"/>
-      <w:r>
-        <w:rPr>
-          <w:rFonts w:hint="eastAsia"/>
-        </w:rPr>
-        <w:t xml:space="preserve">툴 </w:t>
-      </w:r>
-      <w:r>
-        <w:t>:</w:t>
-      </w:r>
-      <w:proofErr w:type="gramEnd"/>
+        <w:t xml:space="preserve">와이어프레임 툴 </w:t>
+      </w:r>
+      <w:r>
+        <w:t xml:space="preserve">: </w:t>
+      </w:r>
+      <w:r>
+        <w:rPr>
+          <w:rFonts w:hint="eastAsia"/>
+        </w:rPr>
+        <w:t>손그림,</w:t>
+      </w:r>
       <w:r>
         <w:t xml:space="preserve"> </w:t>
       </w:r>
-      <w:proofErr w:type="spellStart"/>
-      <w:r>
-        <w:rPr>
-          <w:rFonts w:hint="eastAsia"/>
-        </w:rPr>
-        <w:t>손그림</w:t>
-      </w:r>
-      <w:proofErr w:type="spellEnd"/>
-      <w:r>
-        <w:rPr>
-          <w:rFonts w:hint="eastAsia"/>
-        </w:rPr>
-        <w:t>,</w:t>
+      <w:r>
+        <w:rPr>
+          <w:rFonts w:hint="eastAsia"/>
+        </w:rPr>
+        <w:t>파워포인트,</w:t>
       </w:r>
       <w:r>
         <w:t xml:space="preserve"> </w:t>
@@ -258,24 +213,120 @@
         <w:rPr>
           <w:rFonts w:hint="eastAsia"/>
         </w:rPr>
+        <w:t>키노트,</w:t>
+      </w:r>
+      <w:r>
+        <w:t xml:space="preserve"> </w:t>
+      </w:r>
+      <w:r>
+        <w:rPr>
+          <w:rFonts w:hint="eastAsia"/>
+        </w:rPr>
+        <w:t>스케치,</w:t>
+      </w:r>
+      <w:r>
+        <w:t xml:space="preserve"> </w:t>
+      </w:r>
+      <w:r>
+        <w:rPr>
+          <w:rFonts w:hint="eastAsia"/>
+        </w:rPr>
+        <w:t>일러스트,</w:t>
+      </w:r>
+      <w:r>
+        <w:t xml:space="preserve"> </w:t>
+      </w:r>
+      <w:r>
+        <w:rPr>
+          <w:rFonts w:hint="eastAsia"/>
+        </w:rPr>
+        <w:t>포토샵</w:t>
+      </w:r>
+    </w:p>
+    <w:p>
+      <w:r>
+        <w:rPr>
+          <w:rFonts w:hint="eastAsia"/>
+        </w:rPr>
+        <w:t xml:space="preserve">목업 </w:t>
+      </w:r>
+      <w:r>
+        <w:t xml:space="preserve">– </w:t>
+      </w:r>
+      <w:r>
+        <w:rPr>
+          <w:rFonts w:hint="eastAsia"/>
+        </w:rPr>
+        <w:t>와이어프레임보다 실제 화면과 유사하게 만든 정적인 형태의 모형</w:t>
+      </w:r>
+    </w:p>
+    <w:p>
+      <w:r>
+        <w:rPr>
+          <w:rFonts w:hint="eastAsia"/>
+        </w:rPr>
+        <w:t xml:space="preserve">목업 툴 </w:t>
+      </w:r>
+      <w:r>
+        <w:t xml:space="preserve">: </w:t>
+      </w:r>
+      <w:r>
+        <w:rPr>
+          <w:rFonts w:hint="eastAsia"/>
+        </w:rPr>
+        <w:t>파워 목업,</w:t>
+      </w:r>
+      <w:r>
+        <w:t xml:space="preserve"> </w:t>
+      </w:r>
+      <w:r>
+        <w:rPr>
+          <w:rFonts w:hint="eastAsia"/>
+        </w:rPr>
+        <w:t>발사믹 목업</w:t>
+      </w:r>
+    </w:p>
+    <w:p>
+      <w:r>
+        <w:rPr>
+          <w:rFonts w:hint="eastAsia"/>
+        </w:rPr>
+        <w:t xml:space="preserve">스토리 보드 </w:t>
+      </w:r>
+      <w:r>
+        <w:t xml:space="preserve">– </w:t>
+      </w:r>
+      <w:r>
+        <w:rPr>
+          <w:rFonts w:hint="eastAsia"/>
+        </w:rPr>
+        <w:t>와이어프레임에 콘텐츠에 대한 설명, 페이지 간 이동 흐름 등을 추가한 문서</w:t>
+      </w:r>
+    </w:p>
+    <w:p>
+      <w:r>
+        <w:rPr>
+          <w:rFonts w:hint="eastAsia"/>
+        </w:rPr>
+        <w:t xml:space="preserve">스토리보드 툴 </w:t>
+      </w:r>
+      <w:r>
+        <w:t xml:space="preserve">: </w:t>
+      </w:r>
+      <w:r>
+        <w:rPr>
+          <w:rFonts w:hint="eastAsia"/>
+        </w:rPr>
         <w:t>파워포인트,</w:t>
       </w:r>
       <w:r>
         <w:t xml:space="preserve"> </w:t>
       </w:r>
-      <w:proofErr w:type="spellStart"/>
-      <w:r>
-        <w:rPr>
-          <w:rFonts w:hint="eastAsia"/>
-        </w:rPr>
-        <w:t>키노트</w:t>
-      </w:r>
-      <w:proofErr w:type="spellEnd"/>
-      <w:r>
-        <w:rPr>
-          <w:rFonts w:hint="eastAsia"/>
-        </w:rPr>
-        <w:t>,</w:t>
+      <w:r>
+        <w:rPr>
+          <w:rFonts w:hint="eastAsia"/>
+        </w:rPr>
+        <w:t>키노트,</w:t>
       </w:r>
       <w:r>
         <w:t xml:space="preserve"> </w:t>
@@ -287,13 +338,121 @@
         <w:t>스케치,</w:t>
       </w:r>
       <w:r>
+        <w:t xml:space="preserve"> Axure</w:t>
+      </w:r>
+    </w:p>
+    <w:p>
+      <w:r>
+        <w:rPr>
+          <w:rFonts w:hint="eastAsia"/>
+        </w:rPr>
+        <w:t xml:space="preserve">프로토타입 </w:t>
+      </w:r>
+      <w:r>
+        <w:t>–</w:t>
+      </w:r>
+      <w:r>
         <w:t xml:space="preserve"> </w:t>
       </w:r>
       <w:r>
         <w:rPr>
           <w:rFonts w:hint="eastAsia"/>
         </w:rPr>
-        <w:t>일러스트,</w:t>
+        <w:t>실제 구현된 것처럼 테스트가 가능한 동적인 형태의 모형</w:t>
+      </w:r>
+    </w:p>
+    <w:p>
+      <w:r>
+        <w:rPr>
+          <w:rFonts w:hint="eastAsia"/>
+        </w:rPr>
+        <w:t xml:space="preserve">페이퍼 프로토타입 </w:t>
+      </w:r>
+      <w:r>
+        <w:t xml:space="preserve">/ </w:t>
+      </w:r>
+      <w:r>
+        <w:rPr>
+          <w:rFonts w:hint="eastAsia"/>
+        </w:rPr>
+        <w:t>디지털 프로토타입</w:t>
+      </w:r>
+    </w:p>
+    <w:p>
+      <w:r>
+        <w:rPr>
+          <w:rFonts w:hint="eastAsia"/>
+        </w:rPr>
+        <w:t xml:space="preserve">유스케이스 </w:t>
+      </w:r>
+      <w:r>
+        <w:t xml:space="preserve">– </w:t>
+      </w:r>
+      <w:r>
+        <w:rPr>
+          <w:rFonts w:hint="eastAsia"/>
+        </w:rPr>
+        <w:t>사용자의 요구사항을 기능 단위로 표현하는 것</w:t>
+      </w:r>
+    </w:p>
+    <w:p/>
+    <w:p>
+      <w:pPr>
+        <w:rPr>
+          <w:sz w:val="22"/>
+          <w:shd w:val="pct15" w:color="auto" w:fill="FFFFFF"/>
+        </w:rPr>
+      </w:pPr>
+      <w:r>
+        <w:rPr>
+          <w:sz w:val="22"/>
+          <w:shd w:val="pct15" w:color="auto" w:fill="FFFFFF"/>
+        </w:rPr>
+        <w:t xml:space="preserve">088 </w:t>
+      </w:r>
+      <w:r>
+        <w:rPr>
+          <w:rFonts w:hint="eastAsia"/>
+          <w:sz w:val="22"/>
+          <w:shd w:val="pct15" w:color="auto" w:fill="FFFFFF"/>
+        </w:rPr>
+        <w:t>품질 요구사항</w:t>
+      </w:r>
+    </w:p>
+    <w:p>
+      <w:r>
+        <w:rPr>
+          <w:rFonts w:hint="eastAsia"/>
+        </w:rPr>
+        <w:t>- 사용자의 입장에서 요구사항이 얼마나 충족하는가를 나타내는 소프트웨어 특성의 총체</w:t>
+      </w:r>
+    </w:p>
+    <w:p>
+      <w:pPr>
+        <w:rPr>
+          <w:rFonts w:hint="eastAsia"/>
+        </w:rPr>
+      </w:pPr>
+      <w:r>
+        <w:rPr>
+          <w:rFonts w:hint="eastAsia"/>
+        </w:rPr>
+        <w:t>ISO/IEC 9126 / ISO/IEC 25010 / ISO/IEC 12119 / ISO/IEC 14598</w:t>
+      </w:r>
+    </w:p>
+    <w:p>
+      <w:r>
+        <w:lastRenderedPageBreak/>
+        <w:t>ISO/ISC 9126</w:t>
+      </w:r>
+      <w:r>
+        <w:rPr>
+          <w:rFonts w:hint="eastAsia"/>
+        </w:rPr>
+        <w:t xml:space="preserve">의 소프트웨어 품질 특성 </w:t>
+      </w:r>
+      <w:r>
+        <w:t>–</w:t>
       </w:r>
       <w:r>
         <w:t xml:space="preserve"> </w:t>
@@ -302,236 +461,308 @@
         <w:rPr>
           <w:rFonts w:hint="eastAsia"/>
         </w:rPr>
-        <w:t>포토샵</w:t>
-      </w:r>
-    </w:p>
-    <w:p>
-      <w:proofErr w:type="spellStart"/>
-      <w:r>
-        <w:rPr>
-          <w:rFonts w:hint="eastAsia"/>
-        </w:rPr>
-        <w:t>목업</w:t>
-      </w:r>
-      <w:proofErr w:type="spellEnd"/>
-      <w:r>
-        <w:rPr>
-          <w:rFonts w:hint="eastAsia"/>
-        </w:rPr>
+        <w:t xml:space="preserve">기능성 </w:t>
+      </w:r>
+      <w:r>
+        <w:t xml:space="preserve">/ </w:t>
+      </w:r>
+      <w:r>
+        <w:rPr>
+          <w:rFonts w:hint="eastAsia"/>
+        </w:rPr>
+        <w:t xml:space="preserve">신뢰성 </w:t>
+      </w:r>
+      <w:r>
+        <w:t xml:space="preserve">/ </w:t>
+      </w:r>
+      <w:r>
+        <w:rPr>
+          <w:rFonts w:hint="eastAsia"/>
+        </w:rPr>
+        <w:t xml:space="preserve">사용성 </w:t>
+      </w:r>
+      <w:r>
+        <w:t xml:space="preserve">/ </w:t>
+      </w:r>
+      <w:r>
+        <w:rPr>
+          <w:rFonts w:hint="eastAsia"/>
+        </w:rPr>
+        <w:t>효율성</w:t>
+      </w:r>
+    </w:p>
+    <w:p/>
+    <w:p>
+      <w:pPr>
+        <w:rPr>
+          <w:sz w:val="22"/>
+          <w:shd w:val="pct15" w:color="auto" w:fill="FFFFFF"/>
+        </w:rPr>
+      </w:pPr>
+      <w:r>
+        <w:rPr>
+          <w:rFonts w:hint="eastAsia"/>
+          <w:sz w:val="22"/>
+          <w:shd w:val="pct15" w:color="auto" w:fill="FFFFFF"/>
+        </w:rPr>
+        <w:t xml:space="preserve">089 </w:t>
+      </w:r>
+      <w:r>
+        <w:rPr>
+          <w:sz w:val="22"/>
+          <w:shd w:val="pct15" w:color="auto" w:fill="FFFFFF"/>
+        </w:rPr>
+        <w:t xml:space="preserve">UI </w:t>
+      </w:r>
+      <w:r>
+        <w:rPr>
+          <w:rFonts w:hint="eastAsia"/>
+          <w:sz w:val="22"/>
+          <w:shd w:val="pct15" w:color="auto" w:fill="FFFFFF"/>
+        </w:rPr>
+        <w:t>설계</w:t>
+      </w:r>
+    </w:p>
+    <w:p>
+      <w:r>
+        <w:rPr>
+          <w:rFonts w:hint="eastAsia"/>
+        </w:rPr>
+        <w:t xml:space="preserve">UI 설계서 </w:t>
+      </w:r>
+      <w:r>
+        <w:t xml:space="preserve">– </w:t>
+      </w:r>
+      <w:r>
+        <w:rPr>
+          <w:rFonts w:hint="eastAsia"/>
+        </w:rPr>
+        <w:t xml:space="preserve">사용자의 요구사항을 바탕으로 </w:t>
+      </w:r>
+      <w:r>
+        <w:t xml:space="preserve">UI </w:t>
+      </w:r>
+      <w:r>
+        <w:rPr>
+          <w:rFonts w:hint="eastAsia"/>
+        </w:rPr>
+        <w:t>설계를 구체화하여 작성하는 문서</w:t>
+      </w:r>
+    </w:p>
+    <w:p>
+      <w:r>
+        <w:rPr>
+          <w:rFonts w:hint="eastAsia"/>
+        </w:rPr>
+        <w:t>작성 순서</w:t>
+      </w:r>
+    </w:p>
+    <w:p>
+      <w:r>
+        <w:rPr>
+          <w:rFonts w:hint="eastAsia"/>
+        </w:rPr>
+        <w:t xml:space="preserve">UI 설계서 표지 작성 </w:t>
+      </w:r>
+      <w:r>
+        <w:t xml:space="preserve">-&gt; UI </w:t>
+      </w:r>
+      <w:r>
+        <w:rPr>
+          <w:rFonts w:hint="eastAsia"/>
+        </w:rPr>
+        <w:t xml:space="preserve">설계서 개정 이력 작성 </w:t>
+      </w:r>
+      <w:r>
+        <w:t xml:space="preserve">-&gt; UI </w:t>
+      </w:r>
+      <w:r>
+        <w:rPr>
+          <w:rFonts w:hint="eastAsia"/>
+        </w:rPr>
+        <w:t xml:space="preserve">요구사항 정의서 작성 -&gt; 시스템 구조 작성 </w:t>
+      </w:r>
+      <w:r>
+        <w:t xml:space="preserve">-&gt; </w:t>
+      </w:r>
+      <w:r>
+        <w:rPr>
+          <w:rFonts w:hint="eastAsia"/>
+        </w:rPr>
+        <w:t xml:space="preserve">사이트 맵 작성 </w:t>
+      </w:r>
+      <w:r>
+        <w:t xml:space="preserve">-&gt; </w:t>
+      </w:r>
+      <w:r>
+        <w:rPr>
+          <w:rFonts w:hint="eastAsia"/>
+        </w:rPr>
+        <w:t xml:space="preserve">프로세스 정의서 작성 </w:t>
+      </w:r>
+      <w:r>
+        <w:t xml:space="preserve">-&gt; </w:t>
+      </w:r>
+      <w:r>
+        <w:rPr>
+          <w:rFonts w:hint="eastAsia"/>
+        </w:rPr>
+        <w:t>화면 설계</w:t>
+      </w:r>
+    </w:p>
+    <w:p>
+      <w:r>
+        <w:rPr>
+          <w:rFonts w:hint="eastAsia"/>
+        </w:rPr>
+        <w:t>UI</w:t>
+      </w:r>
+      <w:r>
         <w:t xml:space="preserve"> </w:t>
       </w:r>
       <w:r>
+        <w:rPr>
+          <w:rFonts w:hint="eastAsia"/>
+        </w:rPr>
+        <w:t xml:space="preserve">흐름 설계 </w:t>
+      </w:r>
+      <w:r>
         <w:t xml:space="preserve">– </w:t>
       </w:r>
       <w:r>
         <w:rPr>
           <w:rFonts w:hint="eastAsia"/>
         </w:rPr>
-        <w:t>와이어프레임보다 실제 화면과 유사하게 만든 정적인 형태의 모형</w:t>
-      </w:r>
-    </w:p>
-    <w:p>
-      <w:proofErr w:type="spellStart"/>
-      <w:r>
-        <w:rPr>
-          <w:rFonts w:hint="eastAsia"/>
-        </w:rPr>
-        <w:t>목업</w:t>
-      </w:r>
-      <w:proofErr w:type="spellEnd"/>
-      <w:r>
-        <w:rPr>
-          <w:rFonts w:hint="eastAsia"/>
-        </w:rPr>
+        <w:t>업무의 진행 과정이나 수행 절차에 따른 흐름을 파악하여 화면과 폼을 설계하는 단계</w:t>
+      </w:r>
+    </w:p>
+    <w:p>
+      <w:r>
+        <w:rPr>
+          <w:rFonts w:hint="eastAsia"/>
+        </w:rPr>
+        <w:t xml:space="preserve">기능 작성 </w:t>
+      </w:r>
+      <w:r>
+        <w:t xml:space="preserve">-&gt; </w:t>
+      </w:r>
+      <w:r>
+        <w:rPr>
+          <w:rFonts w:hint="eastAsia"/>
+        </w:rPr>
+        <w:t xml:space="preserve">입력 요소 확인 </w:t>
+      </w:r>
+      <w:r>
+        <w:t xml:space="preserve">-&gt; </w:t>
+      </w:r>
+      <w:r>
+        <w:rPr>
+          <w:rFonts w:hint="eastAsia"/>
+        </w:rPr>
+        <w:t xml:space="preserve">유스케이스 설계 </w:t>
+      </w:r>
+      <w:r>
+        <w:t xml:space="preserve">-&gt; </w:t>
+      </w:r>
+      <w:r>
+        <w:rPr>
+          <w:rFonts w:hint="eastAsia"/>
+        </w:rPr>
+        <w:t>기능 및 양식 확인</w:t>
+      </w:r>
+    </w:p>
+    <w:p>
+      <w:r>
+        <w:rPr>
+          <w:rFonts w:hint="eastAsia"/>
+        </w:rPr>
+        <w:t>UI</w:t>
+      </w:r>
+      <w:r>
         <w:t xml:space="preserve"> </w:t>
       </w:r>
-      <w:proofErr w:type="gramStart"/>
-      <w:r>
-        <w:rPr>
-          <w:rFonts w:hint="eastAsia"/>
-        </w:rPr>
-        <w:t xml:space="preserve">툴 </w:t>
-      </w:r>
-      <w:r>
-        <w:t>:</w:t>
-      </w:r>
-      <w:proofErr w:type="gramEnd"/>
-      <w:r>
-        <w:t xml:space="preserve"> </w:t>
-      </w:r>
-      <w:r>
-        <w:rPr>
-          <w:rFonts w:hint="eastAsia"/>
-        </w:rPr>
-        <w:t xml:space="preserve">파워 </w:t>
-      </w:r>
-      <w:proofErr w:type="spellStart"/>
-      <w:r>
-        <w:rPr>
-          <w:rFonts w:hint="eastAsia"/>
-        </w:rPr>
-        <w:t>목업</w:t>
-      </w:r>
-      <w:proofErr w:type="spellEnd"/>
-      <w:r>
-        <w:rPr>
-          <w:rFonts w:hint="eastAsia"/>
-        </w:rPr>
-        <w:t>,</w:t>
-      </w:r>
-      <w:r>
-        <w:t xml:space="preserve"> </w:t>
-      </w:r>
-      <w:proofErr w:type="spellStart"/>
-      <w:r>
-        <w:rPr>
-          <w:rFonts w:hint="eastAsia"/>
-        </w:rPr>
-        <w:t>발사믹</w:t>
-      </w:r>
-      <w:proofErr w:type="spellEnd"/>
-      <w:r>
-        <w:rPr>
-          <w:rFonts w:hint="eastAsia"/>
-        </w:rPr>
-        <w:t xml:space="preserve"> </w:t>
-      </w:r>
-      <w:proofErr w:type="spellStart"/>
-      <w:r>
-        <w:rPr>
-          <w:rFonts w:hint="eastAsia"/>
-        </w:rPr>
-        <w:t>목업</w:t>
-      </w:r>
-      <w:proofErr w:type="spellEnd"/>
-    </w:p>
-    <w:p>
-      <w:r>
-        <w:rPr>
-          <w:rFonts w:hint="eastAsia"/>
-        </w:rPr>
-        <w:t xml:space="preserve">스토리 보드 </w:t>
-      </w:r>
-      <w:r>
-        <w:t xml:space="preserve">– </w:t>
-      </w:r>
-      <w:r>
-        <w:rPr>
-          <w:rFonts w:hint="eastAsia"/>
-        </w:rPr>
-        <w:t>와이어프레임에 콘텐츠에 대한 설명, 페이지 간 이동 흐름 등을 추가한 문서</w:t>
-      </w:r>
-    </w:p>
-    <w:p>
-      <w:r>
-        <w:rPr>
-          <w:rFonts w:hint="eastAsia"/>
-        </w:rPr>
-        <w:t xml:space="preserve">스토리보드 </w:t>
-      </w:r>
-      <w:proofErr w:type="gramStart"/>
-      <w:r>
-        <w:rPr>
-          <w:rFonts w:hint="eastAsia"/>
-        </w:rPr>
-        <w:t xml:space="preserve">툴 </w:t>
-      </w:r>
-      <w:r>
-        <w:t>:</w:t>
-      </w:r>
-      <w:proofErr w:type="gramEnd"/>
-      <w:r>
-        <w:t xml:space="preserve"> </w:t>
-      </w:r>
-      <w:r>
-        <w:rPr>
-          <w:rFonts w:hint="eastAsia"/>
-        </w:rPr>
-        <w:t>파워포인트,</w:t>
-      </w:r>
-      <w:r>
-        <w:t xml:space="preserve"> </w:t>
-      </w:r>
-      <w:proofErr w:type="spellStart"/>
-      <w:r>
-        <w:rPr>
-          <w:rFonts w:hint="eastAsia"/>
-        </w:rPr>
-        <w:t>키노트</w:t>
-      </w:r>
-      <w:proofErr w:type="spellEnd"/>
-      <w:r>
-        <w:rPr>
-          <w:rFonts w:hint="eastAsia"/>
-        </w:rPr>
-        <w:t>,</w:t>
-      </w:r>
-      <w:r>
-        <w:t xml:space="preserve"> </w:t>
-      </w:r>
-      <w:r>
-        <w:rPr>
-          <w:rFonts w:hint="eastAsia"/>
-        </w:rPr>
-        <w:t>스케치,</w:t>
-      </w:r>
-      <w:r>
-        <w:t xml:space="preserve"> </w:t>
-      </w:r>
-      <w:proofErr w:type="spellStart"/>
-      <w:r>
-        <w:t>Axure</w:t>
-      </w:r>
-      <w:proofErr w:type="spellEnd"/>
-    </w:p>
-    <w:p>
-      <w:proofErr w:type="spellStart"/>
-      <w:r>
-        <w:rPr>
-          <w:rFonts w:hint="eastAsia"/>
-        </w:rPr>
-        <w:t>프로토타입</w:t>
-      </w:r>
-      <w:proofErr w:type="spellEnd"/>
-      <w:r>
-        <w:rPr>
-          <w:rFonts w:hint="eastAsia"/>
-        </w:rPr>
-        <w:t xml:space="preserve"> </w:t>
-      </w:r>
-      <w:r>
-        <w:t>–</w:t>
-      </w:r>
-      <w:r>
-        <w:t xml:space="preserve"> </w:t>
-      </w:r>
-      <w:r>
-        <w:rPr>
-          <w:rFonts w:hint="eastAsia"/>
-        </w:rPr>
-        <w:t>실제 구현된 것처럼 테스트가 가능한 동적인 형태의 모형</w:t>
-      </w:r>
-    </w:p>
-    <w:p>
-      <w:r>
-        <w:rPr>
-          <w:rFonts w:hint="eastAsia"/>
-        </w:rPr>
-        <w:t xml:space="preserve">페이퍼 </w:t>
-      </w:r>
-      <w:proofErr w:type="spellStart"/>
-      <w:r>
-        <w:rPr>
-          <w:rFonts w:hint="eastAsia"/>
-        </w:rPr>
-        <w:t>프로토타입</w:t>
-      </w:r>
-      <w:proofErr w:type="spellEnd"/>
-      <w:r>
-        <w:rPr>
-          <w:rFonts w:hint="eastAsia"/>
-        </w:rPr>
-        <w:t xml:space="preserve"> </w:t>
+      <w:r>
+        <w:rPr>
+          <w:rFonts w:hint="eastAsia"/>
+        </w:rPr>
+        <w:t xml:space="preserve">상세 설계 </w:t>
+      </w:r>
+      <w:r>
+        <w:t xml:space="preserve">– UI </w:t>
+      </w:r>
+      <w:r>
+        <w:rPr>
+          <w:rFonts w:hint="eastAsia"/>
+        </w:rPr>
+        <w:t>설계서를 바탕으로 실제 설계 및 구현을 위해 모든 화면에 대해 자세하게 설계를 진행하는 단계</w:t>
+      </w:r>
+    </w:p>
+    <w:p>
+      <w:r>
+        <w:rPr>
+          <w:rFonts w:hint="eastAsia"/>
+        </w:rPr>
+        <w:t xml:space="preserve">요구사항 확인 </w:t>
+      </w:r>
+      <w:r>
+        <w:t xml:space="preserve">-&gt; UI </w:t>
+      </w:r>
+      <w:r>
+        <w:rPr>
+          <w:rFonts w:hint="eastAsia"/>
+        </w:rPr>
+        <w:t xml:space="preserve">설계서 표지 및 개정 이력 작성 </w:t>
+      </w:r>
+      <w:r>
+        <w:t xml:space="preserve">-&gt; UI </w:t>
+      </w:r>
+      <w:r>
+        <w:rPr>
+          <w:rFonts w:hint="eastAsia"/>
+        </w:rPr>
+        <w:t xml:space="preserve">구조 설계 </w:t>
+      </w:r>
+      <w:r>
+        <w:t xml:space="preserve">-&gt; </w:t>
+      </w:r>
+      <w:r>
+        <w:rPr>
+          <w:rFonts w:hint="eastAsia"/>
+        </w:rPr>
+        <w:t xml:space="preserve">메뉴 구조 설계 </w:t>
+      </w:r>
+      <w:r>
+        <w:t xml:space="preserve">-&gt; </w:t>
+      </w:r>
+      <w:r>
+        <w:rPr>
+          <w:rFonts w:hint="eastAsia"/>
+        </w:rPr>
+        <w:t xml:space="preserve">화면 설계 </w:t>
+      </w:r>
+    </w:p>
+    <w:p>
+      <w:r>
+        <w:t xml:space="preserve">UI </w:t>
+      </w:r>
+      <w:r>
+        <w:rPr>
+          <w:rFonts w:hint="eastAsia"/>
+        </w:rPr>
+        <w:t>시나리오 문서의 요건</w:t>
+      </w:r>
+    </w:p>
+    <w:p>
+      <w:pPr>
+        <w:rPr>
+          <w:rFonts w:hint="eastAsia"/>
+        </w:rPr>
+      </w:pPr>
+      <w:r>
+        <w:rPr>
+          <w:rFonts w:hint="eastAsia"/>
+        </w:rPr>
+        <w:t xml:space="preserve">완전성 </w:t>
       </w:r>
       <w:r>
         <w:t xml:space="preserve">/ </w:t>
@@ -540,48 +771,44 @@
         <w:rPr>
           <w:rFonts w:hint="eastAsia"/>
         </w:rPr>
-        <w:t xml:space="preserve">디지털 </w:t>
-      </w:r>
-      <w:proofErr w:type="spellStart"/>
-      <w:r>
-        <w:rPr>
-          <w:rFonts w:hint="eastAsia"/>
-        </w:rPr>
-        <w:t>프로토타입</w:t>
-      </w:r>
-      <w:proofErr w:type="spellEnd"/>
-    </w:p>
-    <w:p>
-      <w:proofErr w:type="spellStart"/>
-      <w:r>
-        <w:rPr>
-          <w:rFonts w:hint="eastAsia"/>
-        </w:rPr>
-        <w:t>유스케이스</w:t>
-      </w:r>
-      <w:proofErr w:type="spellEnd"/>
-      <w:r>
-        <w:rPr>
-          <w:rFonts w:hint="eastAsia"/>
-        </w:rPr>
-        <w:t xml:space="preserve"> </w:t>
-      </w:r>
-      <w:r>
-        <w:t xml:space="preserve">– </w:t>
-      </w:r>
-      <w:r>
-        <w:rPr>
-          <w:rFonts w:hint="eastAsia"/>
-        </w:rPr>
-        <w:t>사용자의 요구사항을 기능 단위로 표현하는 것</w:t>
-      </w:r>
-    </w:p>
-    <w:p>
-      <w:pPr>
-        <w:rPr>
-          <w:rFonts w:hint="eastAsia"/>
-        </w:rPr>
-      </w:pPr>
+        <w:t xml:space="preserve">일관성 </w:t>
+      </w:r>
+      <w:r>
+        <w:t xml:space="preserve">/ </w:t>
+      </w:r>
+      <w:r>
+        <w:rPr>
+          <w:rFonts w:hint="eastAsia"/>
+        </w:rPr>
+        <w:t xml:space="preserve">이해성 </w:t>
+      </w:r>
+      <w:r>
+        <w:t xml:space="preserve">/ </w:t>
+      </w:r>
+      <w:r>
+        <w:rPr>
+          <w:rFonts w:hint="eastAsia"/>
+        </w:rPr>
+        <w:t xml:space="preserve">가독성 </w:t>
+      </w:r>
+      <w:r>
+        <w:t xml:space="preserve">/ </w:t>
+      </w:r>
+      <w:r>
+        <w:rPr>
+          <w:rFonts w:hint="eastAsia"/>
+        </w:rPr>
+        <w:t xml:space="preserve">수정 용이성 </w:t>
+      </w:r>
+      <w:r>
+        <w:t xml:space="preserve">/ </w:t>
+      </w:r>
+      <w:r>
+        <w:rPr>
+          <w:rFonts w:hint="eastAsia"/>
+        </w:rPr>
+        <w:t xml:space="preserve">추적 용이성 </w:t>
+      </w:r>
       <w:bookmarkStart w:id="0" w:name="_GoBack"/>
       <w:bookmarkEnd w:id="0"/>
     </w:p>
@@ -593,6 +820,56 @@
     </w:sectPr>
   </w:body>
 </w:document>
+</file>
+
+<file path=word/endnotes.xml><?xml version="1.0" encoding="utf-8"?>
+<w:endnotes xmlns:wpc="http://schemas.microsoft.com/office/word/2010/wordprocessingCanvas" xmlns:cx="http://schemas.microsoft.com/office/drawing/2014/chartex" xmlns:mc="http://schemas.openxmlformats.org/markup-compatibility/2006" xmlns:o="urn:schemas-microsoft-com:office:office" xmlns:r="http://schemas.openxmlformats.org/officeDocument/2006/relationships" xmlns:m="http://schemas.openxmlformats.org/officeDocument/2006/math" xmlns:v="urn:schemas-microsoft-com:vml" xmlns:wp14="http://schemas.microsoft.com/office/word/2010/wordprocessingDrawing" xmlns:wp="http://schemas.openxmlformats.org/drawingml/2006/wordprocessingDrawing" xmlns:w10="urn:schemas-microsoft-com:office:word" xmlns:w="http://schemas.openxmlformats.org/wordprocessingml/2006/main" xmlns:w14="http://schemas.microsoft.com/office/word/2010/wordml" xmlns:w15="http://schemas.microsoft.com/office/word/2012/wordml" xmlns:w16se="http://schemas.microsoft.com/office/word/2015/wordml/symex" xmlns:wpg="http://schemas.microsoft.com/office/word/2010/wordprocessingGroup" xmlns:wpi="http://schemas.microsoft.com/office/word/2010/wordprocessingInk" xmlns:wne="http://schemas.microsoft.com/office/word/2006/wordml" xmlns:wps="http://schemas.microsoft.com/office/word/2010/wordprocessingShape" mc:Ignorable="w14 w15 w16se wp14">
+  <w:endnote w:type="separator" w:id="-1">
+    <w:p>
+      <w:pPr>
+        <w:spacing w:after="0" w:line="240" w:lineRule="auto"/>
+      </w:pPr>
+      <w:r>
+        <w:separator/>
+      </w:r>
+    </w:p>
+  </w:endnote>
+  <w:endnote w:type="continuationSeparator" w:id="0">
+    <w:p>
+      <w:pPr>
+        <w:spacing w:after="0" w:line="240" w:lineRule="auto"/>
+      </w:pPr>
+      <w:r>
+        <w:continuationSeparator/>
+      </w:r>
+    </w:p>
+  </w:endnote>
+</w:endnotes>
+</file>
+
+<file path=word/footnotes.xml><?xml version="1.0" encoding="utf-8"?>
+<w:footnotes xmlns:wpc="http://schemas.microsoft.com/office/word/2010/wordprocessingCanvas" xmlns:cx="http://schemas.microsoft.com/office/drawing/2014/chartex" xmlns:mc="http://schemas.openxmlformats.org/markup-compatibility/2006" xmlns:o="urn:schemas-microsoft-com:office:office" xmlns:r="http://schemas.openxmlformats.org/officeDocument/2006/relationships" xmlns:m="http://schemas.openxmlformats.org/officeDocument/2006/math" xmlns:v="urn:schemas-microsoft-com:vml" xmlns:wp14="http://schemas.microsoft.com/office/word/2010/wordprocessingDrawing" xmlns:wp="http://schemas.openxmlformats.org/drawingml/2006/wordprocessingDrawing" xmlns:w10="urn:schemas-microsoft-com:office:word" xmlns:w="http://schemas.openxmlformats.org/wordprocessingml/2006/main" xmlns:w14="http://schemas.microsoft.com/office/word/2010/wordml" xmlns:w15="http://schemas.microsoft.com/office/word/2012/wordml" xmlns:w16se="http://schemas.microsoft.com/office/word/2015/wordml/symex" xmlns:wpg="http://schemas.microsoft.com/office/word/2010/wordprocessingGroup" xmlns:wpi="http://schemas.microsoft.com/office/word/2010/wordprocessingInk" xmlns:wne="http://schemas.microsoft.com/office/word/2006/wordml" xmlns:wps="http://schemas.microsoft.com/office/word/2010/wordprocessingShape" mc:Ignorable="w14 w15 w16se wp14">
+  <w:footnote w:type="separator" w:id="-1">
+    <w:p>
+      <w:pPr>
+        <w:spacing w:after="0" w:line="240" w:lineRule="auto"/>
+      </w:pPr>
+      <w:r>
+        <w:separator/>
+      </w:r>
+    </w:p>
+  </w:footnote>
+  <w:footnote w:type="continuationSeparator" w:id="0">
+    <w:p>
+      <w:pPr>
+        <w:spacing w:after="0" w:line="240" w:lineRule="auto"/>
+      </w:pPr>
+      <w:r>
+        <w:continuationSeparator/>
+      </w:r>
+    </w:p>
+  </w:footnote>
+</w:footnotes>
 </file>
 
 <file path=word/styles.xml><?xml version="1.0" encoding="utf-8"?>
@@ -1023,6 +1300,50 @@
     <w:semiHidden/>
     <w:unhideWhenUsed/>
   </w:style>
+  <w:style w:type="paragraph" w:styleId="a3">
+    <w:name w:val="header"/>
+    <w:basedOn w:val="a"/>
+    <w:link w:val="Char"/>
+    <w:uiPriority w:val="99"/>
+    <w:unhideWhenUsed/>
+    <w:rsid w:val="00D22A06"/>
+    <w:pPr>
+      <w:tabs>
+        <w:tab w:val="center" w:pos="4513"/>
+        <w:tab w:val="right" w:pos="9026"/>
+      </w:tabs>
+      <w:snapToGrid w:val="0"/>
+    </w:pPr>
+  </w:style>
+  <w:style w:type="character" w:customStyle="1" w:styleId="Char">
+    <w:name w:val="머리글 Char"/>
+    <w:basedOn w:val="a0"/>
+    <w:link w:val="a3"/>
+    <w:uiPriority w:val="99"/>
+    <w:rsid w:val="00D22A06"/>
+  </w:style>
+  <w:style w:type="paragraph" w:styleId="a4">
+    <w:name w:val="footer"/>
+    <w:basedOn w:val="a"/>
+    <w:link w:val="Char0"/>
+    <w:uiPriority w:val="99"/>
+    <w:unhideWhenUsed/>
+    <w:rsid w:val="00D22A06"/>
+    <w:pPr>
+      <w:tabs>
+        <w:tab w:val="center" w:pos="4513"/>
+        <w:tab w:val="right" w:pos="9026"/>
+      </w:tabs>
+      <w:snapToGrid w:val="0"/>
+    </w:pPr>
+  </w:style>
+  <w:style w:type="character" w:customStyle="1" w:styleId="Char0">
+    <w:name w:val="바닥글 Char"/>
+    <w:basedOn w:val="a0"/>
+    <w:link w:val="a4"/>
+    <w:uiPriority w:val="99"/>
+    <w:rsid w:val="00D22A06"/>
+  </w:style>
 </w:styles>
 </file>
 

</xml_diff>